<commit_message>
update chức năng làm được
</commit_message>
<xml_diff>
--- a/Chức năng làm được.docx
+++ b/Chức năng làm được.docx
@@ -4755,751 +4755,778 @@
               <w:spacing w:beforeLines="60" w:before="144" w:afterLines="60" w:after="144"/>
               <w:jc w:val="center"/>
             </w:pPr>
+            <w:r>
+              <w:t>x</w:t>
+            </w:r>
+          </w:p>
+        </w:tc>
+        <w:tc>
+          <w:tcPr>
+            <w:tcW w:w="1022" w:type="dxa"/>
+          </w:tcPr>
+          <w:p>
+            <w:pPr>
+              <w:widowControl w:val="0"/>
+              <w:spacing w:beforeLines="60" w:before="144" w:afterLines="60" w:after="144" w:line="240" w:lineRule="auto"/>
+              <w:rPr>
+                <w:rFonts w:ascii="Tahoma" w:hAnsi="Tahoma" w:cs="Tahoma"/>
+                <w:sz w:val="20"/>
+              </w:rPr>
+            </w:pPr>
+          </w:p>
+        </w:tc>
+      </w:tr>
+      <w:tr>
+        <w:tc>
+          <w:tcPr>
+            <w:tcW w:w="762" w:type="dxa"/>
+          </w:tcPr>
+          <w:p>
+            <w:pPr>
+              <w:widowControl w:val="0"/>
+              <w:spacing w:beforeLines="60" w:before="144" w:afterLines="60" w:after="144" w:line="240" w:lineRule="auto"/>
+              <w:rPr>
+                <w:rFonts w:ascii="Tahoma" w:hAnsi="Tahoma" w:cs="Tahoma"/>
+                <w:sz w:val="20"/>
+              </w:rPr>
+            </w:pPr>
+            <w:r>
+              <w:rPr>
+                <w:rFonts w:ascii="Tahoma" w:hAnsi="Tahoma" w:cs="Tahoma"/>
+                <w:sz w:val="20"/>
+              </w:rPr>
+              <w:t>6.2</w:t>
+            </w:r>
+          </w:p>
+        </w:tc>
+        <w:tc>
+          <w:tcPr>
+            <w:tcW w:w="5046" w:type="dxa"/>
+          </w:tcPr>
+          <w:p>
+            <w:pPr>
+              <w:widowControl w:val="0"/>
+              <w:spacing w:beforeLines="60" w:before="144" w:afterLines="60" w:after="144" w:line="240" w:lineRule="auto"/>
+              <w:rPr>
+                <w:rFonts w:ascii="Tahoma" w:hAnsi="Tahoma" w:cs="Tahoma"/>
+                <w:sz w:val="20"/>
+              </w:rPr>
+            </w:pPr>
+            <w:r>
+              <w:rPr>
+                <w:rFonts w:ascii="Tahoma" w:hAnsi="Tahoma" w:cs="Tahoma"/>
+                <w:sz w:val="20"/>
+              </w:rPr>
+              <w:t>Xem thông tin chi tiết của người dùng</w:t>
+            </w:r>
+          </w:p>
+        </w:tc>
+        <w:tc>
+          <w:tcPr>
+            <w:tcW w:w="1074" w:type="dxa"/>
+          </w:tcPr>
+          <w:p>
+            <w:pPr>
+              <w:widowControl w:val="0"/>
+              <w:spacing w:beforeLines="60" w:before="144" w:afterLines="60" w:after="144"/>
+              <w:jc w:val="center"/>
+            </w:pPr>
+            <w:r>
+              <w:t>-0.25</w:t>
+            </w:r>
+          </w:p>
+        </w:tc>
+        <w:tc>
+          <w:tcPr>
+            <w:tcW w:w="1112" w:type="dxa"/>
+          </w:tcPr>
+          <w:p>
+            <w:pPr>
+              <w:widowControl w:val="0"/>
+              <w:spacing w:beforeLines="60" w:before="144" w:afterLines="60" w:after="144"/>
+              <w:jc w:val="center"/>
+            </w:pPr>
+            <w:r>
+              <w:t>x</w:t>
+            </w:r>
+          </w:p>
+        </w:tc>
+        <w:tc>
+          <w:tcPr>
+            <w:tcW w:w="1022" w:type="dxa"/>
+          </w:tcPr>
+          <w:p>
+            <w:pPr>
+              <w:widowControl w:val="0"/>
+              <w:spacing w:beforeLines="60" w:before="144" w:afterLines="60" w:after="144" w:line="240" w:lineRule="auto"/>
+              <w:rPr>
+                <w:rFonts w:ascii="Tahoma" w:hAnsi="Tahoma" w:cs="Tahoma"/>
+                <w:sz w:val="20"/>
+              </w:rPr>
+            </w:pPr>
+          </w:p>
+        </w:tc>
+      </w:tr>
+      <w:tr>
+        <w:tc>
+          <w:tcPr>
+            <w:tcW w:w="762" w:type="dxa"/>
+          </w:tcPr>
+          <w:p>
+            <w:pPr>
+              <w:widowControl w:val="0"/>
+              <w:spacing w:beforeLines="60" w:before="144" w:afterLines="60" w:after="144" w:line="240" w:lineRule="auto"/>
+              <w:rPr>
+                <w:rFonts w:ascii="Tahoma" w:hAnsi="Tahoma" w:cs="Tahoma"/>
+                <w:sz w:val="20"/>
+              </w:rPr>
+            </w:pPr>
+            <w:r>
+              <w:rPr>
+                <w:rFonts w:ascii="Tahoma" w:hAnsi="Tahoma" w:cs="Tahoma"/>
+                <w:sz w:val="20"/>
+              </w:rPr>
+              <w:lastRenderedPageBreak/>
+              <w:t>6.3</w:t>
+            </w:r>
+          </w:p>
+        </w:tc>
+        <w:tc>
+          <w:tcPr>
+            <w:tcW w:w="5046" w:type="dxa"/>
+          </w:tcPr>
+          <w:p>
+            <w:pPr>
+              <w:widowControl w:val="0"/>
+              <w:spacing w:beforeLines="60" w:before="144" w:afterLines="60" w:after="144" w:line="240" w:lineRule="auto"/>
+              <w:rPr>
+                <w:rFonts w:ascii="Tahoma" w:hAnsi="Tahoma" w:cs="Tahoma"/>
+                <w:sz w:val="20"/>
+              </w:rPr>
+            </w:pPr>
+            <w:r>
+              <w:rPr>
+                <w:rFonts w:ascii="Tahoma" w:hAnsi="Tahoma" w:cs="Tahoma"/>
+                <w:sz w:val="20"/>
+              </w:rPr>
+              <w:t>Khóa, mở khóa tài khoản người dùng</w:t>
+            </w:r>
+          </w:p>
+        </w:tc>
+        <w:tc>
+          <w:tcPr>
+            <w:tcW w:w="1074" w:type="dxa"/>
+          </w:tcPr>
+          <w:p>
+            <w:pPr>
+              <w:widowControl w:val="0"/>
+              <w:spacing w:beforeLines="60" w:before="144" w:afterLines="60" w:after="144"/>
+              <w:jc w:val="center"/>
+            </w:pPr>
+            <w:r>
+              <w:t>-0,25</w:t>
+            </w:r>
+          </w:p>
+        </w:tc>
+        <w:tc>
+          <w:tcPr>
+            <w:tcW w:w="1112" w:type="dxa"/>
+          </w:tcPr>
+          <w:p>
+            <w:pPr>
+              <w:widowControl w:val="0"/>
+              <w:spacing w:beforeLines="60" w:before="144" w:afterLines="60" w:after="144"/>
+              <w:jc w:val="center"/>
+            </w:pPr>
+            <w:r>
+              <w:t>x</w:t>
+            </w:r>
+          </w:p>
+        </w:tc>
+        <w:tc>
+          <w:tcPr>
+            <w:tcW w:w="1022" w:type="dxa"/>
+          </w:tcPr>
+          <w:p>
+            <w:pPr>
+              <w:widowControl w:val="0"/>
+              <w:spacing w:beforeLines="60" w:before="144" w:afterLines="60" w:after="144" w:line="240" w:lineRule="auto"/>
+              <w:rPr>
+                <w:rFonts w:ascii="Tahoma" w:hAnsi="Tahoma" w:cs="Tahoma"/>
+                <w:sz w:val="20"/>
+              </w:rPr>
+            </w:pPr>
+          </w:p>
+        </w:tc>
+      </w:tr>
+      <w:tr>
+        <w:tc>
+          <w:tcPr>
+            <w:tcW w:w="762" w:type="dxa"/>
+          </w:tcPr>
+          <w:p>
+            <w:pPr>
+              <w:widowControl w:val="0"/>
+              <w:spacing w:beforeLines="60" w:before="144" w:afterLines="60" w:after="144"/>
+              <w:rPr>
+                <w:rFonts w:ascii="Tahoma" w:hAnsi="Tahoma" w:cs="Tahoma"/>
+                <w:sz w:val="20"/>
+              </w:rPr>
+            </w:pPr>
+            <w:r>
+              <w:rPr>
+                <w:rFonts w:ascii="Tahoma" w:hAnsi="Tahoma" w:cs="Tahoma"/>
+                <w:sz w:val="20"/>
+              </w:rPr>
+              <w:t>6.4</w:t>
+            </w:r>
+          </w:p>
+        </w:tc>
+        <w:tc>
+          <w:tcPr>
+            <w:tcW w:w="5046" w:type="dxa"/>
+          </w:tcPr>
+          <w:p>
+            <w:pPr>
+              <w:widowControl w:val="0"/>
+              <w:spacing w:beforeLines="60" w:before="144" w:afterLines="60" w:after="144"/>
+              <w:rPr>
+                <w:rFonts w:ascii="Tahoma" w:hAnsi="Tahoma" w:cs="Tahoma"/>
+                <w:i/>
+                <w:sz w:val="20"/>
+              </w:rPr>
+            </w:pPr>
+            <w:r>
+              <w:rPr>
+                <w:rFonts w:ascii="Tahoma" w:hAnsi="Tahoma" w:cs="Tahoma"/>
+                <w:sz w:val="20"/>
+              </w:rPr>
+              <w:t>Quản lý hệ thống</w:t>
+            </w:r>
+            <w:r>
+              <w:rPr>
+                <w:rFonts w:ascii="Tahoma" w:hAnsi="Tahoma" w:cs="Tahoma"/>
+                <w:sz w:val="20"/>
+                <w:lang w:val="vi-VN"/>
+              </w:rPr>
+              <w:t xml:space="preserve"> </w:t>
+            </w:r>
+            <w:r>
+              <w:rPr>
+                <w:rFonts w:ascii="Tahoma" w:hAnsi="Tahoma" w:cs="Tahoma"/>
+                <w:sz w:val="20"/>
+              </w:rPr>
+              <w:t>kỹ năng</w:t>
+            </w:r>
+          </w:p>
+        </w:tc>
+        <w:tc>
+          <w:tcPr>
+            <w:tcW w:w="1074" w:type="dxa"/>
+          </w:tcPr>
+          <w:p>
+            <w:pPr>
+              <w:widowControl w:val="0"/>
+              <w:spacing w:beforeLines="60" w:before="144" w:afterLines="60" w:after="144"/>
+              <w:jc w:val="center"/>
+            </w:pPr>
+            <w:r>
+              <w:t>-0,25</w:t>
+            </w:r>
+          </w:p>
+        </w:tc>
+        <w:tc>
+          <w:tcPr>
+            <w:tcW w:w="1112" w:type="dxa"/>
+          </w:tcPr>
+          <w:p>
+            <w:pPr>
+              <w:widowControl w:val="0"/>
+              <w:spacing w:beforeLines="60" w:before="144" w:afterLines="60" w:after="144"/>
+              <w:jc w:val="center"/>
+            </w:pPr>
+            <w:r>
+              <w:t>x</w:t>
+            </w:r>
+          </w:p>
+        </w:tc>
+        <w:tc>
+          <w:tcPr>
+            <w:tcW w:w="1022" w:type="dxa"/>
+          </w:tcPr>
+          <w:p>
+            <w:pPr>
+              <w:widowControl w:val="0"/>
+              <w:spacing w:beforeLines="60" w:before="144" w:afterLines="60" w:after="144"/>
+              <w:rPr>
+                <w:rFonts w:ascii="Tahoma" w:hAnsi="Tahoma" w:cs="Tahoma"/>
+                <w:sz w:val="20"/>
+              </w:rPr>
+            </w:pPr>
+          </w:p>
+        </w:tc>
+      </w:tr>
+      <w:tr>
+        <w:tc>
+          <w:tcPr>
+            <w:tcW w:w="762" w:type="dxa"/>
+          </w:tcPr>
+          <w:p>
+            <w:pPr>
+              <w:widowControl w:val="0"/>
+              <w:spacing w:beforeLines="60" w:before="144" w:afterLines="60" w:after="144"/>
+              <w:rPr>
+                <w:rFonts w:ascii="Tahoma" w:hAnsi="Tahoma" w:cs="Tahoma"/>
+                <w:sz w:val="20"/>
+              </w:rPr>
+            </w:pPr>
+            <w:r>
+              <w:rPr>
+                <w:rFonts w:ascii="Tahoma" w:hAnsi="Tahoma" w:cs="Tahoma"/>
+                <w:sz w:val="20"/>
+              </w:rPr>
+              <w:t>6.5</w:t>
+            </w:r>
+          </w:p>
+        </w:tc>
+        <w:tc>
+          <w:tcPr>
+            <w:tcW w:w="5046" w:type="dxa"/>
+          </w:tcPr>
+          <w:p>
+            <w:pPr>
+              <w:widowControl w:val="0"/>
+              <w:spacing w:beforeLines="60" w:before="144" w:afterLines="60" w:after="144"/>
+              <w:rPr>
+                <w:rFonts w:ascii="Tahoma" w:hAnsi="Tahoma" w:cs="Tahoma"/>
+                <w:sz w:val="20"/>
+              </w:rPr>
+            </w:pPr>
+            <w:r>
+              <w:rPr>
+                <w:rFonts w:ascii="Tahoma" w:hAnsi="Tahoma" w:cs="Tahoma"/>
+                <w:sz w:val="20"/>
+              </w:rPr>
+              <w:t xml:space="preserve">Quản lý </w:t>
+            </w:r>
+            <w:r>
+              <w:rPr>
+                <w:rFonts w:ascii="Tahoma" w:hAnsi="Tahoma" w:cs="Tahoma"/>
+                <w:sz w:val="20"/>
+              </w:rPr>
+              <w:t>danh sách các hợp đồng học</w:t>
+            </w:r>
+          </w:p>
+        </w:tc>
+        <w:tc>
+          <w:tcPr>
+            <w:tcW w:w="1074" w:type="dxa"/>
+          </w:tcPr>
+          <w:p>
+            <w:pPr>
+              <w:widowControl w:val="0"/>
+              <w:spacing w:beforeLines="60" w:before="144" w:afterLines="60" w:after="144"/>
+              <w:jc w:val="center"/>
+            </w:pPr>
+            <w:r>
+              <w:t>-0,25</w:t>
+            </w:r>
+          </w:p>
+        </w:tc>
+        <w:tc>
+          <w:tcPr>
+            <w:tcW w:w="1112" w:type="dxa"/>
+          </w:tcPr>
+          <w:p>
+            <w:pPr>
+              <w:widowControl w:val="0"/>
+              <w:spacing w:beforeLines="60" w:before="144" w:afterLines="60" w:after="144"/>
+              <w:jc w:val="center"/>
+            </w:pPr>
+            <w:r>
+              <w:t>x</w:t>
+            </w:r>
+          </w:p>
+        </w:tc>
+        <w:tc>
+          <w:tcPr>
+            <w:tcW w:w="1022" w:type="dxa"/>
+          </w:tcPr>
+          <w:p>
+            <w:pPr>
+              <w:widowControl w:val="0"/>
+              <w:spacing w:beforeLines="60" w:before="144" w:afterLines="60" w:after="144"/>
+              <w:rPr>
+                <w:rFonts w:ascii="Tahoma" w:hAnsi="Tahoma" w:cs="Tahoma"/>
+                <w:sz w:val="20"/>
+              </w:rPr>
+            </w:pPr>
+          </w:p>
+        </w:tc>
+      </w:tr>
+      <w:tr>
+        <w:tc>
+          <w:tcPr>
+            <w:tcW w:w="762" w:type="dxa"/>
+          </w:tcPr>
+          <w:p>
+            <w:pPr>
+              <w:widowControl w:val="0"/>
+              <w:spacing w:beforeLines="60" w:before="144" w:afterLines="60" w:after="144"/>
+              <w:rPr>
+                <w:rFonts w:ascii="Tahoma" w:hAnsi="Tahoma" w:cs="Tahoma"/>
+                <w:sz w:val="20"/>
+              </w:rPr>
+            </w:pPr>
+            <w:r>
+              <w:rPr>
+                <w:rFonts w:ascii="Tahoma" w:hAnsi="Tahoma" w:cs="Tahoma"/>
+                <w:sz w:val="20"/>
+              </w:rPr>
+              <w:t>6.6</w:t>
+            </w:r>
+          </w:p>
+        </w:tc>
+        <w:tc>
+          <w:tcPr>
+            <w:tcW w:w="5046" w:type="dxa"/>
+          </w:tcPr>
+          <w:p>
+            <w:pPr>
+              <w:widowControl w:val="0"/>
+              <w:spacing w:beforeLines="60" w:before="144" w:afterLines="60" w:after="144"/>
+              <w:rPr>
+                <w:rFonts w:ascii="Tahoma" w:hAnsi="Tahoma" w:cs="Tahoma"/>
+                <w:sz w:val="20"/>
+              </w:rPr>
+            </w:pPr>
+            <w:r>
+              <w:rPr>
+                <w:rFonts w:ascii="Tahoma" w:hAnsi="Tahoma" w:cs="Tahoma"/>
+                <w:sz w:val="20"/>
+              </w:rPr>
+              <w:t>Quản lý, xử lý các khiếu nại từ người học</w:t>
+            </w:r>
+          </w:p>
+        </w:tc>
+        <w:tc>
+          <w:tcPr>
+            <w:tcW w:w="1074" w:type="dxa"/>
+          </w:tcPr>
+          <w:p>
+            <w:pPr>
+              <w:widowControl w:val="0"/>
+              <w:spacing w:beforeLines="60" w:before="144" w:afterLines="60" w:after="144"/>
+              <w:jc w:val="center"/>
+            </w:pPr>
+            <w:r>
+              <w:t>-0.25</w:t>
+            </w:r>
+          </w:p>
+        </w:tc>
+        <w:tc>
+          <w:tcPr>
+            <w:tcW w:w="1112" w:type="dxa"/>
+          </w:tcPr>
+          <w:p>
+            <w:pPr>
+              <w:widowControl w:val="0"/>
+              <w:spacing w:beforeLines="60" w:before="144" w:afterLines="60" w:after="144"/>
+              <w:jc w:val="center"/>
+            </w:pPr>
+            <w:r>
+              <w:t>x</w:t>
+            </w:r>
+          </w:p>
+        </w:tc>
+        <w:tc>
+          <w:tcPr>
+            <w:tcW w:w="1022" w:type="dxa"/>
+          </w:tcPr>
+          <w:p>
+            <w:pPr>
+              <w:widowControl w:val="0"/>
+              <w:spacing w:beforeLines="60" w:before="144" w:afterLines="60" w:after="144"/>
+              <w:rPr>
+                <w:rFonts w:ascii="Tahoma" w:hAnsi="Tahoma" w:cs="Tahoma"/>
+                <w:sz w:val="20"/>
+              </w:rPr>
+            </w:pPr>
+          </w:p>
+        </w:tc>
+      </w:tr>
+      <w:tr>
+        <w:tc>
+          <w:tcPr>
+            <w:tcW w:w="762" w:type="dxa"/>
+          </w:tcPr>
+          <w:p>
+            <w:pPr>
+              <w:widowControl w:val="0"/>
+              <w:spacing w:beforeLines="60" w:before="144" w:afterLines="60" w:after="144"/>
+              <w:rPr>
+                <w:rFonts w:ascii="Tahoma" w:hAnsi="Tahoma" w:cs="Tahoma"/>
+                <w:sz w:val="20"/>
+              </w:rPr>
+            </w:pPr>
+            <w:r>
+              <w:rPr>
+                <w:rFonts w:ascii="Tahoma" w:hAnsi="Tahoma" w:cs="Tahoma"/>
+                <w:sz w:val="20"/>
+              </w:rPr>
+              <w:t>6.7</w:t>
+            </w:r>
+          </w:p>
+        </w:tc>
+        <w:tc>
+          <w:tcPr>
+            <w:tcW w:w="5046" w:type="dxa"/>
+          </w:tcPr>
+          <w:p>
+            <w:pPr>
+              <w:widowControl w:val="0"/>
+              <w:spacing w:beforeLines="60" w:before="144" w:afterLines="60" w:after="144"/>
+              <w:rPr>
+                <w:rFonts w:ascii="Tahoma" w:hAnsi="Tahoma" w:cs="Tahoma"/>
+                <w:sz w:val="20"/>
+              </w:rPr>
+            </w:pPr>
+            <w:r>
+              <w:rPr>
+                <w:rFonts w:ascii="Tahoma" w:hAnsi="Tahoma" w:cs="Tahoma"/>
+                <w:sz w:val="20"/>
+              </w:rPr>
+              <w:t>Xem biểu đồ doanh thu theo ngày, tuần, tháng năm</w:t>
+            </w:r>
+          </w:p>
+        </w:tc>
+        <w:tc>
+          <w:tcPr>
+            <w:tcW w:w="1074" w:type="dxa"/>
+          </w:tcPr>
+          <w:p>
+            <w:pPr>
+              <w:widowControl w:val="0"/>
+              <w:spacing w:beforeLines="60" w:before="144" w:afterLines="60" w:after="144"/>
+              <w:jc w:val="center"/>
+            </w:pPr>
+            <w:r>
+              <w:t>-0,25</w:t>
+            </w:r>
+          </w:p>
+        </w:tc>
+        <w:tc>
+          <w:tcPr>
+            <w:tcW w:w="1112" w:type="dxa"/>
+          </w:tcPr>
+          <w:p>
+            <w:pPr>
+              <w:widowControl w:val="0"/>
+              <w:spacing w:beforeLines="60" w:before="144" w:afterLines="60" w:after="144"/>
+              <w:jc w:val="center"/>
+            </w:pPr>
+            <w:r>
+              <w:t>x</w:t>
+            </w:r>
+          </w:p>
+        </w:tc>
+        <w:tc>
+          <w:tcPr>
+            <w:tcW w:w="1022" w:type="dxa"/>
+          </w:tcPr>
+          <w:p>
+            <w:pPr>
+              <w:widowControl w:val="0"/>
+              <w:spacing w:beforeLines="60" w:before="144" w:afterLines="60" w:after="144"/>
+              <w:rPr>
+                <w:rFonts w:ascii="Tahoma" w:hAnsi="Tahoma" w:cs="Tahoma"/>
+                <w:sz w:val="20"/>
+              </w:rPr>
+            </w:pPr>
+          </w:p>
+        </w:tc>
+      </w:tr>
+      <w:tr>
+        <w:tc>
+          <w:tcPr>
+            <w:tcW w:w="762" w:type="dxa"/>
+          </w:tcPr>
+          <w:p>
+            <w:pPr>
+              <w:widowControl w:val="0"/>
+              <w:spacing w:beforeLines="60" w:before="144" w:afterLines="60" w:after="144"/>
+              <w:rPr>
+                <w:rFonts w:ascii="Tahoma" w:hAnsi="Tahoma" w:cs="Tahoma"/>
+                <w:sz w:val="20"/>
+              </w:rPr>
+            </w:pPr>
+            <w:r>
+              <w:rPr>
+                <w:rFonts w:ascii="Tahoma" w:hAnsi="Tahoma" w:cs="Tahoma"/>
+                <w:sz w:val="20"/>
+              </w:rPr>
+              <w:t>6.8</w:t>
+            </w:r>
+          </w:p>
+        </w:tc>
+        <w:tc>
+          <w:tcPr>
+            <w:tcW w:w="5046" w:type="dxa"/>
+          </w:tcPr>
+          <w:p>
+            <w:pPr>
+              <w:widowControl w:val="0"/>
+              <w:spacing w:beforeLines="60" w:before="144" w:afterLines="60" w:after="144"/>
+              <w:rPr>
+                <w:rFonts w:ascii="Tahoma" w:hAnsi="Tahoma" w:cs="Tahoma"/>
+                <w:sz w:val="20"/>
+              </w:rPr>
+            </w:pPr>
+            <w:r>
+              <w:rPr>
+                <w:rFonts w:ascii="Tahoma" w:hAnsi="Tahoma" w:cs="Tahoma"/>
+                <w:sz w:val="20"/>
+              </w:rPr>
+              <w:t>Xem top doanh thu của người dạy trong 1 ngày, tuần, 30 ngày, 90 ngày, tất cả.</w:t>
+            </w:r>
+          </w:p>
+        </w:tc>
+        <w:tc>
+          <w:tcPr>
+            <w:tcW w:w="1074" w:type="dxa"/>
+          </w:tcPr>
+          <w:p>
+            <w:pPr>
+              <w:widowControl w:val="0"/>
+              <w:spacing w:beforeLines="60" w:before="144" w:afterLines="60" w:after="144"/>
+              <w:jc w:val="center"/>
+            </w:pPr>
+            <w:r>
+              <w:t>-</w:t>
+            </w:r>
+            <w:r>
+              <w:t>0.</w:t>
+            </w:r>
+            <w:r>
+              <w:t>25</w:t>
+            </w:r>
+          </w:p>
+        </w:tc>
+        <w:tc>
+          <w:tcPr>
+            <w:tcW w:w="1112" w:type="dxa"/>
+          </w:tcPr>
+          <w:p>
+            <w:pPr>
+              <w:widowControl w:val="0"/>
+              <w:spacing w:beforeLines="60" w:before="144" w:afterLines="60" w:after="144"/>
+              <w:jc w:val="center"/>
+            </w:pPr>
+            <w:r>
+              <w:t>x</w:t>
+            </w:r>
+          </w:p>
+        </w:tc>
+        <w:tc>
+          <w:tcPr>
+            <w:tcW w:w="1022" w:type="dxa"/>
+          </w:tcPr>
+          <w:p>
+            <w:pPr>
+              <w:widowControl w:val="0"/>
+              <w:spacing w:beforeLines="60" w:before="144" w:afterLines="60" w:after="144"/>
+              <w:rPr>
+                <w:rFonts w:ascii="Tahoma" w:hAnsi="Tahoma" w:cs="Tahoma"/>
+                <w:sz w:val="20"/>
+              </w:rPr>
+            </w:pPr>
+          </w:p>
+        </w:tc>
+      </w:tr>
+      <w:tr>
+        <w:tc>
+          <w:tcPr>
+            <w:tcW w:w="762" w:type="dxa"/>
+          </w:tcPr>
+          <w:p>
+            <w:pPr>
+              <w:widowControl w:val="0"/>
+              <w:spacing w:beforeLines="60" w:before="144" w:afterLines="60" w:after="144"/>
+              <w:rPr>
+                <w:rFonts w:ascii="Tahoma" w:hAnsi="Tahoma" w:cs="Tahoma"/>
+                <w:sz w:val="20"/>
+              </w:rPr>
+            </w:pPr>
+            <w:r>
+              <w:rPr>
+                <w:rFonts w:ascii="Tahoma" w:hAnsi="Tahoma" w:cs="Tahoma"/>
+                <w:sz w:val="20"/>
+              </w:rPr>
+              <w:t>6.9</w:t>
+            </w:r>
+          </w:p>
+        </w:tc>
+        <w:tc>
+          <w:tcPr>
+            <w:tcW w:w="5046" w:type="dxa"/>
+          </w:tcPr>
+          <w:p>
+            <w:pPr>
+              <w:widowControl w:val="0"/>
+              <w:spacing w:beforeLines="60" w:before="144" w:afterLines="60" w:after="144"/>
+              <w:rPr>
+                <w:rFonts w:ascii="Tahoma" w:hAnsi="Tahoma" w:cs="Tahoma"/>
+                <w:iCs/>
+                <w:sz w:val="20"/>
+              </w:rPr>
+            </w:pPr>
+            <w:r>
+              <w:rPr>
+                <w:rFonts w:ascii="Tahoma" w:hAnsi="Tahoma" w:cs="Tahoma"/>
+                <w:iCs/>
+                <w:sz w:val="20"/>
+              </w:rPr>
+              <w:t xml:space="preserve">Xem top doanh thu theo kỹ năng </w:t>
+            </w:r>
+            <w:r>
+              <w:rPr>
+                <w:rFonts w:ascii="Tahoma" w:hAnsi="Tahoma" w:cs="Tahoma"/>
+                <w:sz w:val="20"/>
+              </w:rPr>
+              <w:t>trong 1 ngày, tuần, 30 ngày, 90 ngày, tất cả.</w:t>
+            </w:r>
+          </w:p>
+        </w:tc>
+        <w:tc>
+          <w:tcPr>
+            <w:tcW w:w="1074" w:type="dxa"/>
+          </w:tcPr>
+          <w:p>
+            <w:pPr>
+              <w:widowControl w:val="0"/>
+              <w:spacing w:beforeLines="60" w:before="144" w:afterLines="60" w:after="144"/>
+              <w:jc w:val="center"/>
+            </w:pPr>
+            <w:r>
+              <w:t>-0,25</w:t>
+            </w:r>
+          </w:p>
+        </w:tc>
+        <w:tc>
+          <w:tcPr>
+            <w:tcW w:w="1112" w:type="dxa"/>
+          </w:tcPr>
+          <w:p>
+            <w:pPr>
+              <w:widowControl w:val="0"/>
+              <w:spacing w:beforeLines="60" w:before="144" w:afterLines="60" w:after="144"/>
+              <w:jc w:val="center"/>
+            </w:pPr>
+            <w:r>
+              <w:t>x</w:t>
+            </w:r>
             <w:bookmarkStart w:id="0" w:name="_GoBack"/>
             <w:bookmarkEnd w:id="0"/>
-          </w:p>
-        </w:tc>
-        <w:tc>
-          <w:tcPr>
-            <w:tcW w:w="1022" w:type="dxa"/>
-          </w:tcPr>
-          <w:p>
-            <w:pPr>
-              <w:widowControl w:val="0"/>
-              <w:spacing w:beforeLines="60" w:before="144" w:afterLines="60" w:after="144" w:line="240" w:lineRule="auto"/>
-              <w:rPr>
-                <w:rFonts w:ascii="Tahoma" w:hAnsi="Tahoma" w:cs="Tahoma"/>
-                <w:sz w:val="20"/>
-              </w:rPr>
-            </w:pPr>
-          </w:p>
-        </w:tc>
-      </w:tr>
-      <w:tr>
-        <w:tc>
-          <w:tcPr>
-            <w:tcW w:w="762" w:type="dxa"/>
-          </w:tcPr>
-          <w:p>
-            <w:pPr>
-              <w:widowControl w:val="0"/>
-              <w:spacing w:beforeLines="60" w:before="144" w:afterLines="60" w:after="144" w:line="240" w:lineRule="auto"/>
-              <w:rPr>
-                <w:rFonts w:ascii="Tahoma" w:hAnsi="Tahoma" w:cs="Tahoma"/>
-                <w:sz w:val="20"/>
-              </w:rPr>
-            </w:pPr>
-            <w:r>
-              <w:rPr>
-                <w:rFonts w:ascii="Tahoma" w:hAnsi="Tahoma" w:cs="Tahoma"/>
-                <w:sz w:val="20"/>
-              </w:rPr>
-              <w:t>6.2</w:t>
-            </w:r>
-          </w:p>
-        </w:tc>
-        <w:tc>
-          <w:tcPr>
-            <w:tcW w:w="5046" w:type="dxa"/>
-          </w:tcPr>
-          <w:p>
-            <w:pPr>
-              <w:widowControl w:val="0"/>
-              <w:spacing w:beforeLines="60" w:before="144" w:afterLines="60" w:after="144" w:line="240" w:lineRule="auto"/>
-              <w:rPr>
-                <w:rFonts w:ascii="Tahoma" w:hAnsi="Tahoma" w:cs="Tahoma"/>
-                <w:sz w:val="20"/>
-              </w:rPr>
-            </w:pPr>
-            <w:r>
-              <w:rPr>
-                <w:rFonts w:ascii="Tahoma" w:hAnsi="Tahoma" w:cs="Tahoma"/>
-                <w:sz w:val="20"/>
-              </w:rPr>
-              <w:t>Xem thông tin chi tiết của người dùng</w:t>
-            </w:r>
-          </w:p>
-        </w:tc>
-        <w:tc>
-          <w:tcPr>
-            <w:tcW w:w="1074" w:type="dxa"/>
-          </w:tcPr>
-          <w:p>
-            <w:pPr>
-              <w:widowControl w:val="0"/>
-              <w:spacing w:beforeLines="60" w:before="144" w:afterLines="60" w:after="144"/>
-              <w:jc w:val="center"/>
-            </w:pPr>
-            <w:r>
-              <w:t>-0.25</w:t>
-            </w:r>
-          </w:p>
-        </w:tc>
-        <w:tc>
-          <w:tcPr>
-            <w:tcW w:w="1112" w:type="dxa"/>
-          </w:tcPr>
-          <w:p>
-            <w:pPr>
-              <w:widowControl w:val="0"/>
-              <w:spacing w:beforeLines="60" w:before="144" w:afterLines="60" w:after="144"/>
-              <w:jc w:val="center"/>
-            </w:pPr>
-          </w:p>
-        </w:tc>
-        <w:tc>
-          <w:tcPr>
-            <w:tcW w:w="1022" w:type="dxa"/>
-          </w:tcPr>
-          <w:p>
-            <w:pPr>
-              <w:widowControl w:val="0"/>
-              <w:spacing w:beforeLines="60" w:before="144" w:afterLines="60" w:after="144" w:line="240" w:lineRule="auto"/>
-              <w:rPr>
-                <w:rFonts w:ascii="Tahoma" w:hAnsi="Tahoma" w:cs="Tahoma"/>
-                <w:sz w:val="20"/>
-              </w:rPr>
-            </w:pPr>
-          </w:p>
-        </w:tc>
-      </w:tr>
-      <w:tr>
-        <w:tc>
-          <w:tcPr>
-            <w:tcW w:w="762" w:type="dxa"/>
-          </w:tcPr>
-          <w:p>
-            <w:pPr>
-              <w:widowControl w:val="0"/>
-              <w:spacing w:beforeLines="60" w:before="144" w:afterLines="60" w:after="144" w:line="240" w:lineRule="auto"/>
-              <w:rPr>
-                <w:rFonts w:ascii="Tahoma" w:hAnsi="Tahoma" w:cs="Tahoma"/>
-                <w:sz w:val="20"/>
-              </w:rPr>
-            </w:pPr>
-            <w:r>
-              <w:rPr>
-                <w:rFonts w:ascii="Tahoma" w:hAnsi="Tahoma" w:cs="Tahoma"/>
-                <w:sz w:val="20"/>
-              </w:rPr>
-              <w:lastRenderedPageBreak/>
-              <w:t>6.3</w:t>
-            </w:r>
-          </w:p>
-        </w:tc>
-        <w:tc>
-          <w:tcPr>
-            <w:tcW w:w="5046" w:type="dxa"/>
-          </w:tcPr>
-          <w:p>
-            <w:pPr>
-              <w:widowControl w:val="0"/>
-              <w:spacing w:beforeLines="60" w:before="144" w:afterLines="60" w:after="144" w:line="240" w:lineRule="auto"/>
-              <w:rPr>
-                <w:rFonts w:ascii="Tahoma" w:hAnsi="Tahoma" w:cs="Tahoma"/>
-                <w:sz w:val="20"/>
-              </w:rPr>
-            </w:pPr>
-            <w:r>
-              <w:rPr>
-                <w:rFonts w:ascii="Tahoma" w:hAnsi="Tahoma" w:cs="Tahoma"/>
-                <w:sz w:val="20"/>
-              </w:rPr>
-              <w:t>Khóa, mở khóa tài khoản người dùng</w:t>
-            </w:r>
-          </w:p>
-        </w:tc>
-        <w:tc>
-          <w:tcPr>
-            <w:tcW w:w="1074" w:type="dxa"/>
-          </w:tcPr>
-          <w:p>
-            <w:pPr>
-              <w:widowControl w:val="0"/>
-              <w:spacing w:beforeLines="60" w:before="144" w:afterLines="60" w:after="144"/>
-              <w:jc w:val="center"/>
-            </w:pPr>
-            <w:r>
-              <w:t>-0,25</w:t>
-            </w:r>
-          </w:p>
-        </w:tc>
-        <w:tc>
-          <w:tcPr>
-            <w:tcW w:w="1112" w:type="dxa"/>
-          </w:tcPr>
-          <w:p>
-            <w:pPr>
-              <w:widowControl w:val="0"/>
-              <w:spacing w:beforeLines="60" w:before="144" w:afterLines="60" w:after="144"/>
-              <w:jc w:val="center"/>
-            </w:pPr>
-          </w:p>
-        </w:tc>
-        <w:tc>
-          <w:tcPr>
-            <w:tcW w:w="1022" w:type="dxa"/>
-          </w:tcPr>
-          <w:p>
-            <w:pPr>
-              <w:widowControl w:val="0"/>
-              <w:spacing w:beforeLines="60" w:before="144" w:afterLines="60" w:after="144" w:line="240" w:lineRule="auto"/>
-              <w:rPr>
-                <w:rFonts w:ascii="Tahoma" w:hAnsi="Tahoma" w:cs="Tahoma"/>
-                <w:sz w:val="20"/>
-              </w:rPr>
-            </w:pPr>
-          </w:p>
-        </w:tc>
-      </w:tr>
-      <w:tr>
-        <w:tc>
-          <w:tcPr>
-            <w:tcW w:w="762" w:type="dxa"/>
-          </w:tcPr>
-          <w:p>
-            <w:pPr>
-              <w:widowControl w:val="0"/>
-              <w:spacing w:beforeLines="60" w:before="144" w:afterLines="60" w:after="144"/>
-              <w:rPr>
-                <w:rFonts w:ascii="Tahoma" w:hAnsi="Tahoma" w:cs="Tahoma"/>
-                <w:sz w:val="20"/>
-              </w:rPr>
-            </w:pPr>
-            <w:r>
-              <w:rPr>
-                <w:rFonts w:ascii="Tahoma" w:hAnsi="Tahoma" w:cs="Tahoma"/>
-                <w:sz w:val="20"/>
-              </w:rPr>
-              <w:t>6.4</w:t>
-            </w:r>
-          </w:p>
-        </w:tc>
-        <w:tc>
-          <w:tcPr>
-            <w:tcW w:w="5046" w:type="dxa"/>
-          </w:tcPr>
-          <w:p>
-            <w:pPr>
-              <w:widowControl w:val="0"/>
-              <w:spacing w:beforeLines="60" w:before="144" w:afterLines="60" w:after="144"/>
-              <w:rPr>
-                <w:rFonts w:ascii="Tahoma" w:hAnsi="Tahoma" w:cs="Tahoma"/>
-                <w:i/>
-                <w:sz w:val="20"/>
-              </w:rPr>
-            </w:pPr>
-            <w:r>
-              <w:rPr>
-                <w:rFonts w:ascii="Tahoma" w:hAnsi="Tahoma" w:cs="Tahoma"/>
-                <w:sz w:val="20"/>
-              </w:rPr>
-              <w:t>Quản lý hệ thống</w:t>
-            </w:r>
-            <w:r>
-              <w:rPr>
-                <w:rFonts w:ascii="Tahoma" w:hAnsi="Tahoma" w:cs="Tahoma"/>
-                <w:sz w:val="20"/>
-                <w:lang w:val="vi-VN"/>
-              </w:rPr>
-              <w:t xml:space="preserve"> </w:t>
-            </w:r>
-            <w:r>
-              <w:rPr>
-                <w:rFonts w:ascii="Tahoma" w:hAnsi="Tahoma" w:cs="Tahoma"/>
-                <w:sz w:val="20"/>
-              </w:rPr>
-              <w:t>kỹ năng</w:t>
-            </w:r>
-          </w:p>
-        </w:tc>
-        <w:tc>
-          <w:tcPr>
-            <w:tcW w:w="1074" w:type="dxa"/>
-          </w:tcPr>
-          <w:p>
-            <w:pPr>
-              <w:widowControl w:val="0"/>
-              <w:spacing w:beforeLines="60" w:before="144" w:afterLines="60" w:after="144"/>
-              <w:jc w:val="center"/>
-            </w:pPr>
-            <w:r>
-              <w:t>-0,25</w:t>
-            </w:r>
-          </w:p>
-        </w:tc>
-        <w:tc>
-          <w:tcPr>
-            <w:tcW w:w="1112" w:type="dxa"/>
-          </w:tcPr>
-          <w:p>
-            <w:pPr>
-              <w:widowControl w:val="0"/>
-              <w:spacing w:beforeLines="60" w:before="144" w:afterLines="60" w:after="144"/>
-              <w:jc w:val="center"/>
-            </w:pPr>
-          </w:p>
-        </w:tc>
-        <w:tc>
-          <w:tcPr>
-            <w:tcW w:w="1022" w:type="dxa"/>
-          </w:tcPr>
-          <w:p>
-            <w:pPr>
-              <w:widowControl w:val="0"/>
-              <w:spacing w:beforeLines="60" w:before="144" w:afterLines="60" w:after="144"/>
-              <w:rPr>
-                <w:rFonts w:ascii="Tahoma" w:hAnsi="Tahoma" w:cs="Tahoma"/>
-                <w:sz w:val="20"/>
-              </w:rPr>
-            </w:pPr>
-          </w:p>
-        </w:tc>
-      </w:tr>
-      <w:tr>
-        <w:tc>
-          <w:tcPr>
-            <w:tcW w:w="762" w:type="dxa"/>
-          </w:tcPr>
-          <w:p>
-            <w:pPr>
-              <w:widowControl w:val="0"/>
-              <w:spacing w:beforeLines="60" w:before="144" w:afterLines="60" w:after="144"/>
-              <w:rPr>
-                <w:rFonts w:ascii="Tahoma" w:hAnsi="Tahoma" w:cs="Tahoma"/>
-                <w:sz w:val="20"/>
-              </w:rPr>
-            </w:pPr>
-            <w:r>
-              <w:rPr>
-                <w:rFonts w:ascii="Tahoma" w:hAnsi="Tahoma" w:cs="Tahoma"/>
-                <w:sz w:val="20"/>
-              </w:rPr>
-              <w:t>6.5</w:t>
-            </w:r>
-          </w:p>
-        </w:tc>
-        <w:tc>
-          <w:tcPr>
-            <w:tcW w:w="5046" w:type="dxa"/>
-          </w:tcPr>
-          <w:p>
-            <w:pPr>
-              <w:widowControl w:val="0"/>
-              <w:spacing w:beforeLines="60" w:before="144" w:afterLines="60" w:after="144"/>
-              <w:rPr>
-                <w:rFonts w:ascii="Tahoma" w:hAnsi="Tahoma" w:cs="Tahoma"/>
-                <w:sz w:val="20"/>
-              </w:rPr>
-            </w:pPr>
-            <w:r>
-              <w:rPr>
-                <w:rFonts w:ascii="Tahoma" w:hAnsi="Tahoma" w:cs="Tahoma"/>
-                <w:sz w:val="20"/>
-              </w:rPr>
-              <w:t xml:space="preserve">Quản lý </w:t>
-            </w:r>
-            <w:r>
-              <w:rPr>
-                <w:rFonts w:ascii="Tahoma" w:hAnsi="Tahoma" w:cs="Tahoma"/>
-                <w:sz w:val="20"/>
-              </w:rPr>
-              <w:t>danh sách các hợp đồng học</w:t>
-            </w:r>
-          </w:p>
-        </w:tc>
-        <w:tc>
-          <w:tcPr>
-            <w:tcW w:w="1074" w:type="dxa"/>
-          </w:tcPr>
-          <w:p>
-            <w:pPr>
-              <w:widowControl w:val="0"/>
-              <w:spacing w:beforeLines="60" w:before="144" w:afterLines="60" w:after="144"/>
-              <w:jc w:val="center"/>
-            </w:pPr>
-            <w:r>
-              <w:t>-0,25</w:t>
-            </w:r>
-          </w:p>
-        </w:tc>
-        <w:tc>
-          <w:tcPr>
-            <w:tcW w:w="1112" w:type="dxa"/>
-          </w:tcPr>
-          <w:p>
-            <w:pPr>
-              <w:widowControl w:val="0"/>
-              <w:spacing w:beforeLines="60" w:before="144" w:afterLines="60" w:after="144"/>
-              <w:jc w:val="center"/>
-            </w:pPr>
-          </w:p>
-        </w:tc>
-        <w:tc>
-          <w:tcPr>
-            <w:tcW w:w="1022" w:type="dxa"/>
-          </w:tcPr>
-          <w:p>
-            <w:pPr>
-              <w:widowControl w:val="0"/>
-              <w:spacing w:beforeLines="60" w:before="144" w:afterLines="60" w:after="144"/>
-              <w:rPr>
-                <w:rFonts w:ascii="Tahoma" w:hAnsi="Tahoma" w:cs="Tahoma"/>
-                <w:sz w:val="20"/>
-              </w:rPr>
-            </w:pPr>
-          </w:p>
-        </w:tc>
-      </w:tr>
-      <w:tr>
-        <w:tc>
-          <w:tcPr>
-            <w:tcW w:w="762" w:type="dxa"/>
-          </w:tcPr>
-          <w:p>
-            <w:pPr>
-              <w:widowControl w:val="0"/>
-              <w:spacing w:beforeLines="60" w:before="144" w:afterLines="60" w:after="144"/>
-              <w:rPr>
-                <w:rFonts w:ascii="Tahoma" w:hAnsi="Tahoma" w:cs="Tahoma"/>
-                <w:sz w:val="20"/>
-              </w:rPr>
-            </w:pPr>
-            <w:r>
-              <w:rPr>
-                <w:rFonts w:ascii="Tahoma" w:hAnsi="Tahoma" w:cs="Tahoma"/>
-                <w:sz w:val="20"/>
-              </w:rPr>
-              <w:t>6.6</w:t>
-            </w:r>
-          </w:p>
-        </w:tc>
-        <w:tc>
-          <w:tcPr>
-            <w:tcW w:w="5046" w:type="dxa"/>
-          </w:tcPr>
-          <w:p>
-            <w:pPr>
-              <w:widowControl w:val="0"/>
-              <w:spacing w:beforeLines="60" w:before="144" w:afterLines="60" w:after="144"/>
-              <w:rPr>
-                <w:rFonts w:ascii="Tahoma" w:hAnsi="Tahoma" w:cs="Tahoma"/>
-                <w:sz w:val="20"/>
-              </w:rPr>
-            </w:pPr>
-            <w:r>
-              <w:rPr>
-                <w:rFonts w:ascii="Tahoma" w:hAnsi="Tahoma" w:cs="Tahoma"/>
-                <w:sz w:val="20"/>
-              </w:rPr>
-              <w:t>Quản lý, xử lý các khiếu nại từ người học</w:t>
-            </w:r>
-          </w:p>
-        </w:tc>
-        <w:tc>
-          <w:tcPr>
-            <w:tcW w:w="1074" w:type="dxa"/>
-          </w:tcPr>
-          <w:p>
-            <w:pPr>
-              <w:widowControl w:val="0"/>
-              <w:spacing w:beforeLines="60" w:before="144" w:afterLines="60" w:after="144"/>
-              <w:jc w:val="center"/>
-            </w:pPr>
-            <w:r>
-              <w:t>-0.25</w:t>
-            </w:r>
-          </w:p>
-        </w:tc>
-        <w:tc>
-          <w:tcPr>
-            <w:tcW w:w="1112" w:type="dxa"/>
-          </w:tcPr>
-          <w:p>
-            <w:pPr>
-              <w:widowControl w:val="0"/>
-              <w:spacing w:beforeLines="60" w:before="144" w:afterLines="60" w:after="144"/>
-              <w:jc w:val="center"/>
-            </w:pPr>
-          </w:p>
-        </w:tc>
-        <w:tc>
-          <w:tcPr>
-            <w:tcW w:w="1022" w:type="dxa"/>
-          </w:tcPr>
-          <w:p>
-            <w:pPr>
-              <w:widowControl w:val="0"/>
-              <w:spacing w:beforeLines="60" w:before="144" w:afterLines="60" w:after="144"/>
-              <w:rPr>
-                <w:rFonts w:ascii="Tahoma" w:hAnsi="Tahoma" w:cs="Tahoma"/>
-                <w:sz w:val="20"/>
-              </w:rPr>
-            </w:pPr>
-          </w:p>
-        </w:tc>
-      </w:tr>
-      <w:tr>
-        <w:tc>
-          <w:tcPr>
-            <w:tcW w:w="762" w:type="dxa"/>
-          </w:tcPr>
-          <w:p>
-            <w:pPr>
-              <w:widowControl w:val="0"/>
-              <w:spacing w:beforeLines="60" w:before="144" w:afterLines="60" w:after="144"/>
-              <w:rPr>
-                <w:rFonts w:ascii="Tahoma" w:hAnsi="Tahoma" w:cs="Tahoma"/>
-                <w:sz w:val="20"/>
-              </w:rPr>
-            </w:pPr>
-            <w:r>
-              <w:rPr>
-                <w:rFonts w:ascii="Tahoma" w:hAnsi="Tahoma" w:cs="Tahoma"/>
-                <w:sz w:val="20"/>
-              </w:rPr>
-              <w:t>6.7</w:t>
-            </w:r>
-          </w:p>
-        </w:tc>
-        <w:tc>
-          <w:tcPr>
-            <w:tcW w:w="5046" w:type="dxa"/>
-          </w:tcPr>
-          <w:p>
-            <w:pPr>
-              <w:widowControl w:val="0"/>
-              <w:spacing w:beforeLines="60" w:before="144" w:afterLines="60" w:after="144"/>
-              <w:rPr>
-                <w:rFonts w:ascii="Tahoma" w:hAnsi="Tahoma" w:cs="Tahoma"/>
-                <w:sz w:val="20"/>
-              </w:rPr>
-            </w:pPr>
-            <w:r>
-              <w:rPr>
-                <w:rFonts w:ascii="Tahoma" w:hAnsi="Tahoma" w:cs="Tahoma"/>
-                <w:sz w:val="20"/>
-              </w:rPr>
-              <w:t>Xem biểu đồ doanh thu theo ngày, tuần, tháng năm</w:t>
-            </w:r>
-          </w:p>
-        </w:tc>
-        <w:tc>
-          <w:tcPr>
-            <w:tcW w:w="1074" w:type="dxa"/>
-          </w:tcPr>
-          <w:p>
-            <w:pPr>
-              <w:widowControl w:val="0"/>
-              <w:spacing w:beforeLines="60" w:before="144" w:afterLines="60" w:after="144"/>
-              <w:jc w:val="center"/>
-            </w:pPr>
-            <w:r>
-              <w:t>-0,25</w:t>
-            </w:r>
-          </w:p>
-        </w:tc>
-        <w:tc>
-          <w:tcPr>
-            <w:tcW w:w="1112" w:type="dxa"/>
-          </w:tcPr>
-          <w:p>
-            <w:pPr>
-              <w:widowControl w:val="0"/>
-              <w:spacing w:beforeLines="60" w:before="144" w:afterLines="60" w:after="144"/>
-              <w:jc w:val="center"/>
-            </w:pPr>
-          </w:p>
-        </w:tc>
-        <w:tc>
-          <w:tcPr>
-            <w:tcW w:w="1022" w:type="dxa"/>
-          </w:tcPr>
-          <w:p>
-            <w:pPr>
-              <w:widowControl w:val="0"/>
-              <w:spacing w:beforeLines="60" w:before="144" w:afterLines="60" w:after="144"/>
-              <w:rPr>
-                <w:rFonts w:ascii="Tahoma" w:hAnsi="Tahoma" w:cs="Tahoma"/>
-                <w:sz w:val="20"/>
-              </w:rPr>
-            </w:pPr>
-          </w:p>
-        </w:tc>
-      </w:tr>
-      <w:tr>
-        <w:tc>
-          <w:tcPr>
-            <w:tcW w:w="762" w:type="dxa"/>
-          </w:tcPr>
-          <w:p>
-            <w:pPr>
-              <w:widowControl w:val="0"/>
-              <w:spacing w:beforeLines="60" w:before="144" w:afterLines="60" w:after="144"/>
-              <w:rPr>
-                <w:rFonts w:ascii="Tahoma" w:hAnsi="Tahoma" w:cs="Tahoma"/>
-                <w:sz w:val="20"/>
-              </w:rPr>
-            </w:pPr>
-            <w:r>
-              <w:rPr>
-                <w:rFonts w:ascii="Tahoma" w:hAnsi="Tahoma" w:cs="Tahoma"/>
-                <w:sz w:val="20"/>
-              </w:rPr>
-              <w:t>6.8</w:t>
-            </w:r>
-          </w:p>
-        </w:tc>
-        <w:tc>
-          <w:tcPr>
-            <w:tcW w:w="5046" w:type="dxa"/>
-          </w:tcPr>
-          <w:p>
-            <w:pPr>
-              <w:widowControl w:val="0"/>
-              <w:spacing w:beforeLines="60" w:before="144" w:afterLines="60" w:after="144"/>
-              <w:rPr>
-                <w:rFonts w:ascii="Tahoma" w:hAnsi="Tahoma" w:cs="Tahoma"/>
-                <w:sz w:val="20"/>
-              </w:rPr>
-            </w:pPr>
-            <w:r>
-              <w:rPr>
-                <w:rFonts w:ascii="Tahoma" w:hAnsi="Tahoma" w:cs="Tahoma"/>
-                <w:sz w:val="20"/>
-              </w:rPr>
-              <w:t>Xem top doanh thu của người dạy trong 1 ngày, tuần, 30 ngày, 90 ngày, tất cả.</w:t>
-            </w:r>
-          </w:p>
-        </w:tc>
-        <w:tc>
-          <w:tcPr>
-            <w:tcW w:w="1074" w:type="dxa"/>
-          </w:tcPr>
-          <w:p>
-            <w:pPr>
-              <w:widowControl w:val="0"/>
-              <w:spacing w:beforeLines="60" w:before="144" w:afterLines="60" w:after="144"/>
-              <w:jc w:val="center"/>
-            </w:pPr>
-            <w:r>
-              <w:t>-</w:t>
-            </w:r>
-            <w:r>
-              <w:t>0.</w:t>
-            </w:r>
-            <w:r>
-              <w:t>25</w:t>
-            </w:r>
-          </w:p>
-        </w:tc>
-        <w:tc>
-          <w:tcPr>
-            <w:tcW w:w="1112" w:type="dxa"/>
-          </w:tcPr>
-          <w:p>
-            <w:pPr>
-              <w:widowControl w:val="0"/>
-              <w:spacing w:beforeLines="60" w:before="144" w:afterLines="60" w:after="144"/>
-              <w:jc w:val="center"/>
-            </w:pPr>
-          </w:p>
-        </w:tc>
-        <w:tc>
-          <w:tcPr>
-            <w:tcW w:w="1022" w:type="dxa"/>
-          </w:tcPr>
-          <w:p>
-            <w:pPr>
-              <w:widowControl w:val="0"/>
-              <w:spacing w:beforeLines="60" w:before="144" w:afterLines="60" w:after="144"/>
-              <w:rPr>
-                <w:rFonts w:ascii="Tahoma" w:hAnsi="Tahoma" w:cs="Tahoma"/>
-                <w:sz w:val="20"/>
-              </w:rPr>
-            </w:pPr>
-          </w:p>
-        </w:tc>
-      </w:tr>
-      <w:tr>
-        <w:tc>
-          <w:tcPr>
-            <w:tcW w:w="762" w:type="dxa"/>
-          </w:tcPr>
-          <w:p>
-            <w:pPr>
-              <w:widowControl w:val="0"/>
-              <w:spacing w:beforeLines="60" w:before="144" w:afterLines="60" w:after="144"/>
-              <w:rPr>
-                <w:rFonts w:ascii="Tahoma" w:hAnsi="Tahoma" w:cs="Tahoma"/>
-                <w:sz w:val="20"/>
-              </w:rPr>
-            </w:pPr>
-            <w:r>
-              <w:rPr>
-                <w:rFonts w:ascii="Tahoma" w:hAnsi="Tahoma" w:cs="Tahoma"/>
-                <w:sz w:val="20"/>
-              </w:rPr>
-              <w:t>6.9</w:t>
-            </w:r>
-          </w:p>
-        </w:tc>
-        <w:tc>
-          <w:tcPr>
-            <w:tcW w:w="5046" w:type="dxa"/>
-          </w:tcPr>
-          <w:p>
-            <w:pPr>
-              <w:widowControl w:val="0"/>
-              <w:spacing w:beforeLines="60" w:before="144" w:afterLines="60" w:after="144"/>
-              <w:rPr>
-                <w:rFonts w:ascii="Tahoma" w:hAnsi="Tahoma" w:cs="Tahoma"/>
-                <w:iCs/>
-                <w:sz w:val="20"/>
-              </w:rPr>
-            </w:pPr>
-            <w:r>
-              <w:rPr>
-                <w:rFonts w:ascii="Tahoma" w:hAnsi="Tahoma" w:cs="Tahoma"/>
-                <w:iCs/>
-                <w:sz w:val="20"/>
-              </w:rPr>
-              <w:t xml:space="preserve">Xem top doanh thu theo kỹ năng </w:t>
-            </w:r>
-            <w:r>
-              <w:rPr>
-                <w:rFonts w:ascii="Tahoma" w:hAnsi="Tahoma" w:cs="Tahoma"/>
-                <w:sz w:val="20"/>
-              </w:rPr>
-              <w:t>trong 1 ngày, tuần, 30 ngày, 90 ngày, tất cả.</w:t>
-            </w:r>
-          </w:p>
-        </w:tc>
-        <w:tc>
-          <w:tcPr>
-            <w:tcW w:w="1074" w:type="dxa"/>
-          </w:tcPr>
-          <w:p>
-            <w:pPr>
-              <w:widowControl w:val="0"/>
-              <w:spacing w:beforeLines="60" w:before="144" w:afterLines="60" w:after="144"/>
-              <w:jc w:val="center"/>
-            </w:pPr>
-            <w:r>
-              <w:t>-0,25</w:t>
-            </w:r>
-          </w:p>
-        </w:tc>
-        <w:tc>
-          <w:tcPr>
-            <w:tcW w:w="1112" w:type="dxa"/>
-          </w:tcPr>
-          <w:p>
-            <w:pPr>
-              <w:widowControl w:val="0"/>
-              <w:spacing w:beforeLines="60" w:before="144" w:afterLines="60" w:after="144"/>
-              <w:jc w:val="center"/>
-            </w:pPr>
           </w:p>
         </w:tc>
         <w:tc>
@@ -8163,7 +8190,7 @@
 </file>
 
 <file path=customXml/itemProps1.xml><?xml version="1.0" encoding="utf-8"?>
-<ds:datastoreItem xmlns:ds="http://schemas.openxmlformats.org/officeDocument/2006/customXml" ds:itemID="{BAB72E5E-9611-4AA8-B1ED-945FC443D1E9}">
+<ds:datastoreItem xmlns:ds="http://schemas.openxmlformats.org/officeDocument/2006/customXml" ds:itemID="{3F4DB146-9D13-47C9-9F20-5C487E6F6E16}">
   <ds:schemaRefs>
     <ds:schemaRef ds:uri="http://schemas.openxmlformats.org/officeDocument/2006/bibliography"/>
   </ds:schemaRefs>

</xml_diff>